<commit_message>
generar documento fail </3
</commit_message>
<xml_diff>
--- a/src/app/modules/convocatoria/components/layout/convocatoria.docx
+++ b/src/app/modules/convocatoria/components/layout/convocatoria.docx
@@ -4,15 +4,324 @@
   <w:body>
     <w:p>
       <w:pPr>
-        <w:rPr>
-          <w:lang w:val="es-EC"/>
-        </w:rPr>
-      </w:pPr>
+        <w:jc w:val="right"/>
+        <w:rPr>
+          <w:bCs/>
+        </w:rPr>
+      </w:pPr>
+      <w:r>
+        <w:rPr>
+          <w:bCs/>
+        </w:rPr>
+        <w:t xml:space="preserve">CONVOCATORIA – </w:t>
+      </w:r>
+      <w:r>
+        <w:rPr>
+          <w:bCs/>
+        </w:rPr>
+        <w:t>{carrera}</w:t>
+      </w:r>
+      <w:r>
+        <w:rPr>
+          <w:bCs/>
+        </w:rPr>
+        <w:t xml:space="preserve">– </w:t>
+      </w:r>
+      <w:r>
+        <w:rPr>
+          <w:bCs/>
+        </w:rPr>
+        <w:t>{</w:t>
+      </w:r>
+      <w:proofErr w:type="spellStart"/>
+      <w:r>
+        <w:rPr>
+          <w:bCs/>
+        </w:rPr>
+        <w:t>fechaActual</w:t>
+      </w:r>
+      <w:proofErr w:type="spellEnd"/>
+      <w:r>
+        <w:rPr>
+          <w:bCs/>
+        </w:rPr>
+        <w:t>}</w:t>
+      </w:r>
+      <w:r>
+        <w:rPr>
+          <w:bCs/>
+        </w:rPr>
+        <w:t xml:space="preserve"> </w:t>
+      </w:r>
       <w:bookmarkStart w:id="0" w:name="_GoBack"/>
       <w:bookmarkEnd w:id="0"/>
-      <w:r>
-        <w:rPr>
-          <w:lang w:val="es-EC"/>
+    </w:p>
+    <w:p>
+      <w:pPr>
+        <w:jc w:val="right"/>
+        <w:rPr>
+          <w:bCs/>
+        </w:rPr>
+      </w:pPr>
+      <w:r>
+        <w:rPr>
+          <w:bCs/>
+        </w:rPr>
+        <w:t xml:space="preserve">Cuenca, </w:t>
+      </w:r>
+      <w:r>
+        <w:rPr>
+          <w:bCs/>
+        </w:rPr>
+        <w:t>{</w:t>
+      </w:r>
+      <w:proofErr w:type="spellStart"/>
+      <w:r>
+        <w:rPr>
+          <w:bCs/>
+        </w:rPr>
+        <w:t>fechaActual</w:t>
+      </w:r>
+      <w:proofErr w:type="spellEnd"/>
+      <w:r>
+        <w:rPr>
+          <w:bCs/>
+        </w:rPr>
+        <w:t>}</w:t>
+      </w:r>
+    </w:p>
+    <w:p>
+      <w:pPr>
+        <w:jc w:val="both"/>
+        <w:rPr>
+          <w:bCs/>
+        </w:rPr>
+      </w:pPr>
+      <w:r>
+        <w:rPr>
+          <w:bCs/>
+        </w:rPr>
+        <w:t>A los estudiantes Interesados:</w:t>
+      </w:r>
+    </w:p>
+    <w:p>
+      <w:pPr>
+        <w:jc w:val="both"/>
+        <w:rPr>
+          <w:bCs/>
+        </w:rPr>
+      </w:pPr>
+    </w:p>
+    <w:p>
+      <w:pPr>
+        <w:jc w:val="both"/>
+        <w:rPr>
+          <w:bCs/>
+        </w:rPr>
+      </w:pPr>
+      <w:r>
+        <w:rPr>
+          <w:bCs/>
+        </w:rPr>
+        <w:t>Se convoca a los estudiantes de</w:t>
+      </w:r>
+      <w:r>
+        <w:rPr>
+          <w:bCs/>
+        </w:rPr>
+        <w:t xml:space="preserve"> {curso}</w:t>
+      </w:r>
+      <w:r>
+        <w:rPr>
+          <w:bCs/>
+        </w:rPr>
+        <w:t>. ciclo de la carrera</w:t>
+      </w:r>
+      <w:r>
+        <w:rPr>
+          <w:bCs/>
+        </w:rPr>
+        <w:t xml:space="preserve"> {carrera}</w:t>
+      </w:r>
+      <w:r>
+        <w:rPr>
+          <w:bCs/>
+        </w:rPr>
+        <w:t xml:space="preserve"> que deseen realizar sus prácticas pre profesionales en la empresa</w:t>
+      </w:r>
+      <w:r>
+        <w:rPr>
+          <w:bCs/>
+        </w:rPr>
+        <w:t xml:space="preserve"> {empresa}</w:t>
+      </w:r>
+      <w:r>
+        <w:rPr>
+          <w:bCs/>
+        </w:rPr>
+        <w:t>, a presentar la solicitud correspondiente.</w:t>
+      </w:r>
+    </w:p>
+    <w:p>
+      <w:pPr>
+        <w:jc w:val="both"/>
+        <w:rPr>
+          <w:bCs/>
+        </w:rPr>
+      </w:pPr>
+      <w:r>
+        <w:rPr>
+          <w:bCs/>
+        </w:rPr>
+        <w:t>Las actividades a desarrollar son:</w:t>
+      </w:r>
+      <w:r>
+        <w:rPr>
+          <w:bCs/>
+        </w:rPr>
+        <w:t xml:space="preserve"> desarrollar software para móviles</w:t>
+      </w:r>
+      <w:r>
+        <w:rPr>
+          <w:bCs/>
+        </w:rPr>
+        <w:t>, por lo que los postulantes deberán haber aprobado las siguientes asignaturas:</w:t>
+      </w:r>
+      <w:r>
+        <w:rPr>
+          <w:bCs/>
+        </w:rPr>
+        <w:t xml:space="preserve"> {materia}</w:t>
+      </w:r>
+    </w:p>
+    <w:p>
+      <w:pPr>
+        <w:jc w:val="both"/>
+        <w:rPr>
+          <w:bCs/>
+        </w:rPr>
+      </w:pPr>
+      <w:r>
+        <w:rPr>
+          <w:bCs/>
+        </w:rPr>
+        <w:t>La fecha máxima en la que se receptarán las solicitudes es el</w:t>
+      </w:r>
+      <w:r>
+        <w:rPr>
+          <w:bCs/>
+        </w:rPr>
+        <w:t xml:space="preserve"> {</w:t>
+      </w:r>
+      <w:proofErr w:type="spellStart"/>
+      <w:r>
+        <w:rPr>
+          <w:bCs/>
+        </w:rPr>
+        <w:t>fechaLimite</w:t>
+      </w:r>
+      <w:proofErr w:type="spellEnd"/>
+      <w:r>
+        <w:rPr>
+          <w:bCs/>
+        </w:rPr>
+        <w:t>}</w:t>
+      </w:r>
+    </w:p>
+    <w:p>
+      <w:pPr>
+        <w:jc w:val="both"/>
+        <w:rPr>
+          <w:bCs/>
+        </w:rPr>
+      </w:pPr>
+      <w:r>
+        <w:rPr>
+          <w:bCs/>
+        </w:rPr>
+        <w:t xml:space="preserve">Para mayor información contactarse con </w:t>
+      </w:r>
+      <w:r>
+        <w:rPr>
+          <w:bCs/>
+        </w:rPr>
+        <w:t>la secretaría del Instituto</w:t>
+      </w:r>
+      <w:r>
+        <w:rPr>
+          <w:bCs/>
+        </w:rPr>
+        <w:t>, docente responsable de prácticas pre profesionales de la carrera.</w:t>
+      </w:r>
+    </w:p>
+    <w:p>
+      <w:pPr>
+        <w:rPr>
+          <w:bCs/>
+        </w:rPr>
+      </w:pPr>
+    </w:p>
+    <w:p>
+      <w:pPr>
+        <w:rPr>
+          <w:bCs/>
+        </w:rPr>
+      </w:pPr>
+      <w:r>
+        <w:rPr>
+          <w:bCs/>
+        </w:rPr>
+        <w:t>Atentamente,</w:t>
+      </w:r>
+    </w:p>
+    <w:p>
+      <w:pPr>
+        <w:rPr>
+          <w:bCs/>
+        </w:rPr>
+      </w:pPr>
+    </w:p>
+    <w:p>
+      <w:pPr>
+        <w:rPr>
+          <w:bCs/>
+        </w:rPr>
+      </w:pPr>
+      <w:r>
+        <w:rPr>
+          <w:bCs/>
+        </w:rPr>
+        <w:t>______________________</w:t>
+      </w:r>
+    </w:p>
+    <w:p>
+      <w:pPr>
+        <w:rPr>
+          <w:bCs/>
+        </w:rPr>
+      </w:pPr>
+      <w:r>
+        <w:rPr>
+          <w:bCs/>
+        </w:rPr>
+        <w:t>Responsable de Prácticas Pre Profesionales</w:t>
+      </w:r>
+    </w:p>
+    <w:p>
+      <w:pPr>
+        <w:rPr>
+          <w:bCs/>
+        </w:rPr>
+      </w:pPr>
+      <w:r>
+        <w:rPr>
+          <w:bCs/>
+        </w:rPr>
+        <w:t xml:space="preserve">CARRERA DE </w:t>
+      </w:r>
+      <w:r>
+        <w:rPr>
+          <w:bCs/>
         </w:rPr>
         <w:t>{carrera}</w:t>
       </w:r>
@@ -20,83 +329,17 @@
     <w:p>
       <w:pPr>
         <w:rPr>
-          <w:lang w:val="es-EC"/>
-        </w:rPr>
-      </w:pPr>
-      <w:r>
-        <w:rPr>
-          <w:lang w:val="es-EC"/>
-        </w:rPr>
-        <w:t>{empresa}</w:t>
-      </w:r>
-    </w:p>
-    <w:p>
-      <w:pPr>
-        <w:rPr>
-          <w:lang w:val="es-EC"/>
-        </w:rPr>
-      </w:pPr>
-      <w:r>
-        <w:rPr>
-          <w:lang w:val="es-EC"/>
-        </w:rPr>
-        <w:t>{materia}</w:t>
-      </w:r>
-    </w:p>
-    <w:p>
-      <w:pPr>
-        <w:rPr>
-          <w:lang w:val="es-EC"/>
-        </w:rPr>
-      </w:pPr>
-      <w:r>
-        <w:rPr>
-          <w:lang w:val="es-EC"/>
-        </w:rPr>
-        <w:t>{</w:t>
-      </w:r>
-      <w:proofErr w:type="spellStart"/>
-      <w:r>
-        <w:rPr>
-          <w:lang w:val="es-EC"/>
-        </w:rPr>
-        <w:t>fechaActual</w:t>
-      </w:r>
-      <w:proofErr w:type="spellEnd"/>
-      <w:r>
-        <w:rPr>
-          <w:lang w:val="es-EC"/>
-        </w:rPr>
-        <w:t>}</w:t>
-      </w:r>
-    </w:p>
-    <w:p>
-      <w:pPr>
-        <w:rPr>
-          <w:lang w:val="es-EC"/>
-        </w:rPr>
-      </w:pPr>
-      <w:r>
-        <w:rPr>
-          <w:lang w:val="es-EC"/>
-        </w:rPr>
-        <w:t>{</w:t>
-      </w:r>
-      <w:proofErr w:type="spellStart"/>
-      <w:r>
-        <w:rPr>
-          <w:lang w:val="es-EC"/>
-        </w:rPr>
-        <w:t>fechaLimite</w:t>
-      </w:r>
-      <w:proofErr w:type="spellEnd"/>
-      <w:r>
-        <w:rPr>
-          <w:lang w:val="es-EC"/>
-        </w:rPr>
-        <w:t>}</w:t>
-      </w:r>
-    </w:p>
+          <w:bCs/>
+        </w:rPr>
+      </w:pPr>
+      <w:r>
+        <w:rPr>
+          <w:bCs/>
+        </w:rPr>
+        <w:t>INSTITUTO SUPERIOR TECNOLÓGICO DEL AZUAY</w:t>
+      </w:r>
+    </w:p>
+    <w:p/>
     <w:sectPr>
       <w:pgSz w:w="11906" w:h="16838"/>
       <w:pgMar w:top="1417" w:right="1701" w:bottom="1417" w:left="1701" w:header="708" w:footer="708" w:gutter="0"/>

</xml_diff>